<commit_message>
added listmovies in java collection
</commit_message>
<xml_diff>
--- a/Java Collections/Notes 3-13-15.docx
+++ b/Java Collections/Notes 3-13-15.docx
@@ -4,13 +4,12 @@
   <w:body>
     <w:p>
       <w:r>
-        <w:t>Last Updated: 3/13</w:t>
+        <w:t>Last Updated: 3/24</w:t>
       </w:r>
       <w:r>
         <w:t>/15</w:t>
       </w:r>
     </w:p>
-    <w:p/>
     <w:p>
       <w:pPr>
         <w:rPr>
@@ -33,154 +32,346 @@
     <w:p>
       <w:pPr>
         <w:rPr>
-          <w:sz w:val="28"/>
-        </w:rPr>
-      </w:pPr>
-    </w:p>
-    <w:p>
-      <w:pPr>
-        <w:rPr>
-          <w:b/>
-          <w:sz w:val="28"/>
-        </w:rPr>
-      </w:pPr>
-      <w:r>
-        <w:rPr>
-          <w:b/>
-          <w:sz w:val="28"/>
-        </w:rPr>
-        <w:t>Brief Introduction:</w:t>
-      </w:r>
-    </w:p>
-    <w:p>
-      <w:pPr>
-        <w:rPr>
-          <w:sz w:val="28"/>
-        </w:rPr>
-      </w:pPr>
-      <w:r>
-        <w:rPr>
-          <w:sz w:val="28"/>
-        </w:rPr>
-        <w:t>Sets, Maps, and Lists are all widely used interfaces in Java and they all do similar but very different functions in handling data.</w:t>
-      </w:r>
-      <w:r>
-        <w:rPr>
-          <w:sz w:val="28"/>
-        </w:rPr>
-        <w:t xml:space="preserve"> Depending on how you want to use the data each interface has pros and cons.</w:t>
-      </w:r>
-    </w:p>
-    <w:p>
-      <w:pPr>
-        <w:rPr>
-          <w:sz w:val="28"/>
-        </w:rPr>
-      </w:pPr>
-    </w:p>
-    <w:p>
-      <w:r>
-        <w:rPr>
-          <w:sz w:val="28"/>
-        </w:rPr>
-        <w:t>Map</w:t>
-      </w:r>
-    </w:p>
-    <w:p>
-      <w:pPr>
-        <w:ind w:firstLine="720"/>
-      </w:pPr>
-      <w:r>
-        <w:t>These are based on key value pairs and duplicates are accepted.</w:t>
-      </w:r>
-      <w:r>
-        <w:t xml:space="preserve"> </w:t>
-      </w:r>
-      <w:r>
-        <w:t>Maps are great to use if you need to access data as a key value pair.</w:t>
-      </w:r>
-      <w:r>
-        <w:t xml:space="preserve"> Values may be duplicates but keys must always be uniq</w:t>
-      </w:r>
-      <w:r>
-        <w:t>u</w:t>
-      </w:r>
-      <w:r>
-        <w:t>e</w:t>
-      </w:r>
-      <w:r>
-        <w:t>.</w:t>
-      </w:r>
-    </w:p>
-    <w:p>
-      <w:pPr>
-        <w:rPr>
-          <w:sz w:val="28"/>
-        </w:rPr>
-      </w:pPr>
-    </w:p>
-    <w:p>
-      <w:r>
-        <w:rPr>
-          <w:sz w:val="28"/>
-        </w:rPr>
-        <w:t>List</w:t>
-      </w:r>
-    </w:p>
-    <w:p>
-      <w:pPr>
-        <w:ind w:firstLine="720"/>
-      </w:pPr>
-      <w:r>
-        <w:t xml:space="preserve">These provide an ordered and indexed collection and may contain duplicates of data. </w:t>
-      </w:r>
-      <w:r>
-        <w:t>Two of the most popular lists are ArrayLists and LinkedLists.</w:t>
-      </w:r>
-      <w:r>
-        <w:t xml:space="preserve"> Lists are good to use if you will need to access by indexing and if you will be using the items frequently.</w:t>
-      </w:r>
-      <w:r>
-        <w:t xml:space="preserve"> If you need to have things ordered than this is another strength the lists have as they are of the ordered sort.</w:t>
-      </w:r>
-    </w:p>
-    <w:p>
-      <w:pPr>
-        <w:rPr>
-          <w:sz w:val="28"/>
-        </w:rPr>
-      </w:pPr>
-    </w:p>
-    <w:p>
-      <w:pPr>
-        <w:rPr>
-          <w:sz w:val="28"/>
-        </w:rPr>
-      </w:pPr>
-      <w:r>
-        <w:rPr>
-          <w:sz w:val="28"/>
-        </w:rPr>
-        <w:t>Set</w:t>
-      </w:r>
-    </w:p>
-    <w:p>
-      <w:pPr>
-        <w:ind w:firstLine="720"/>
+          <w:b/>
+        </w:rPr>
       </w:pPr>
       <w:bookmarkStart w:id="0" w:name="_GoBack"/>
       <w:bookmarkEnd w:id="0"/>
       <w:r>
+        <w:rPr>
+          <w:b/>
+        </w:rPr>
+        <w:t>Teaching</w:t>
+      </w:r>
+      <w:r>
+        <w:rPr>
+          <w:b/>
+        </w:rPr>
+        <w:t xml:space="preserve"> Description:</w:t>
+      </w:r>
+    </w:p>
+    <w:p>
+      <w:r>
+        <w:t xml:space="preserve">This is what is happening in my example code that I have provided. First we go create a URL object given the requested query for titles. Next we create an </w:t>
+      </w:r>
+      <w:proofErr w:type="spellStart"/>
+      <w:r>
+        <w:t>ObjectMapper</w:t>
+      </w:r>
+      <w:proofErr w:type="spellEnd"/>
+      <w:r>
+        <w:t xml:space="preserve"> and then a map of objects using a string as a key and the object as the value. Next we do something cool, we typecast the result that we get back from the get string function of map as a list so essentially what’s going on is that we are creating a list of maps the we can then reference each movie listing by using the key “title” to pull up a movie listing. Then below we loop through and retrieve each map from the list and it’s content. </w:t>
+      </w:r>
+    </w:p>
+    <w:p>
+      <w:r>
+        <w:t>This is a really easy way to be able to utilize both the list and map functions together to augment the power they both provide.</w:t>
+      </w:r>
+    </w:p>
+    <w:p/>
+    <w:p>
+      <w:pPr>
+        <w:rPr>
+          <w:b/>
+          <w:sz w:val="28"/>
+        </w:rPr>
+      </w:pPr>
+      <w:r>
+        <w:rPr>
+          <w:b/>
+          <w:sz w:val="28"/>
+        </w:rPr>
+        <w:t>Teaching Examples:</w:t>
+      </w:r>
+    </w:p>
+    <w:p>
+      <w:r>
+        <w:t>None yet</w:t>
+      </w:r>
+      <w:r>
+        <w:t>.</w:t>
+      </w:r>
+    </w:p>
+    <w:p/>
+    <w:p>
+      <w:pPr>
+        <w:rPr>
+          <w:b/>
+          <w:sz w:val="28"/>
+        </w:rPr>
+      </w:pPr>
+      <w:r>
+        <w:rPr>
+          <w:b/>
+          <w:sz w:val="28"/>
+        </w:rPr>
+        <w:t xml:space="preserve">Files to View: </w:t>
+      </w:r>
+    </w:p>
+    <w:p>
+      <w:pPr>
+        <w:pBdr>
+          <w:bottom w:val="single" w:sz="6" w:space="1" w:color="auto"/>
+        </w:pBdr>
+      </w:pPr>
+      <w:r>
+        <w:t xml:space="preserve">Folder: </w:t>
+      </w:r>
+      <w:proofErr w:type="spellStart"/>
+      <w:r>
+        <w:t>ListMovies</w:t>
+      </w:r>
+      <w:proofErr w:type="spellEnd"/>
+    </w:p>
+    <w:p>
+      <w:pPr>
+        <w:pBdr>
+          <w:bottom w:val="single" w:sz="6" w:space="1" w:color="auto"/>
+        </w:pBdr>
+      </w:pPr>
+    </w:p>
+    <w:p>
+      <w:pPr>
+        <w:pBdr>
+          <w:bottom w:val="single" w:sz="6" w:space="1" w:color="auto"/>
+        </w:pBdr>
+      </w:pPr>
+    </w:p>
+    <w:p/>
+    <w:p/>
+    <w:p>
+      <w:r>
+        <w:t>Last Updated: 3/13</w:t>
+      </w:r>
+      <w:r>
+        <w:t>/15</w:t>
+      </w:r>
+    </w:p>
+    <w:p/>
+    <w:p>
+      <w:pPr>
+        <w:rPr>
+          <w:sz w:val="28"/>
+        </w:rPr>
+      </w:pPr>
+      <w:r>
+        <w:rPr>
+          <w:sz w:val="32"/>
+        </w:rPr>
+        <w:t xml:space="preserve">Topic Name: </w:t>
+      </w:r>
+      <w:r>
+        <w:rPr>
+          <w:sz w:val="28"/>
+        </w:rPr>
+        <w:t>Java Collections</w:t>
+      </w:r>
+    </w:p>
+    <w:p>
+      <w:pPr>
+        <w:rPr>
+          <w:sz w:val="28"/>
+        </w:rPr>
+      </w:pPr>
+    </w:p>
+    <w:p>
+      <w:pPr>
+        <w:rPr>
+          <w:b/>
+          <w:sz w:val="28"/>
+        </w:rPr>
+      </w:pPr>
+      <w:r>
+        <w:rPr>
+          <w:b/>
+          <w:sz w:val="28"/>
+        </w:rPr>
+        <w:t>Brief Introduction:</w:t>
+      </w:r>
+    </w:p>
+    <w:p>
+      <w:pPr>
+        <w:rPr>
+          <w:sz w:val="28"/>
+        </w:rPr>
+      </w:pPr>
+      <w:r>
+        <w:rPr>
+          <w:sz w:val="28"/>
+        </w:rPr>
+        <w:t>Sets, Maps, and Lists are all widely used interfaces in Java and they all do similar but very different functions in handling data.</w:t>
+      </w:r>
+      <w:r>
+        <w:rPr>
+          <w:sz w:val="28"/>
+        </w:rPr>
+        <w:t xml:space="preserve"> Depending on how you want to use the data each interface has pros and cons.</w:t>
+      </w:r>
+    </w:p>
+    <w:p>
+      <w:pPr>
+        <w:rPr>
+          <w:sz w:val="28"/>
+        </w:rPr>
+      </w:pPr>
+    </w:p>
+    <w:p>
+      <w:r>
+        <w:rPr>
+          <w:sz w:val="28"/>
+        </w:rPr>
+        <w:t>Map</w:t>
+      </w:r>
+    </w:p>
+    <w:p>
+      <w:pPr>
+        <w:ind w:firstLine="720"/>
+      </w:pPr>
+      <w:r>
+        <w:t>These are based on key value pairs and duplicates are accepted.</w:t>
+      </w:r>
+      <w:r>
+        <w:t xml:space="preserve"> </w:t>
+      </w:r>
+      <w:r>
+        <w:t>Maps are great to use if you need to access data as a key value pair.</w:t>
+      </w:r>
+      <w:r>
+        <w:t xml:space="preserve"> Values may be duplicates but keys must always be uniq</w:t>
+      </w:r>
+      <w:r>
+        <w:t>u</w:t>
+      </w:r>
+      <w:r>
+        <w:t>e</w:t>
+      </w:r>
+      <w:r>
+        <w:t>.</w:t>
+      </w:r>
+    </w:p>
+    <w:p>
+      <w:pPr>
+        <w:rPr>
+          <w:sz w:val="28"/>
+        </w:rPr>
+      </w:pPr>
+    </w:p>
+    <w:p>
+      <w:r>
+        <w:rPr>
+          <w:sz w:val="28"/>
+        </w:rPr>
+        <w:t>List</w:t>
+      </w:r>
+    </w:p>
+    <w:p>
+      <w:pPr>
+        <w:ind w:firstLine="720"/>
+      </w:pPr>
+      <w:r>
+        <w:t xml:space="preserve">These provide an ordered and indexed collection and may contain duplicates of data. </w:t>
+      </w:r>
+      <w:r>
+        <w:t xml:space="preserve">Two of the most popular lists are </w:t>
+      </w:r>
+      <w:proofErr w:type="spellStart"/>
+      <w:r>
+        <w:t>ArrayLists</w:t>
+      </w:r>
+      <w:proofErr w:type="spellEnd"/>
+      <w:r>
+        <w:t xml:space="preserve"> and </w:t>
+      </w:r>
+      <w:proofErr w:type="spellStart"/>
+      <w:r>
+        <w:t>LinkedLists</w:t>
+      </w:r>
+      <w:proofErr w:type="spellEnd"/>
+      <w:r>
+        <w:t>.</w:t>
+      </w:r>
+      <w:r>
+        <w:t xml:space="preserve"> Lists are good to use if you will need to access by indexing and if you will be using the items frequently.</w:t>
+      </w:r>
+      <w:r>
+        <w:t xml:space="preserve"> If you need to have things ordered than this is another strength the lists have as they are of the ordered sort.</w:t>
+      </w:r>
+    </w:p>
+    <w:p>
+      <w:pPr>
+        <w:rPr>
+          <w:sz w:val="28"/>
+        </w:rPr>
+      </w:pPr>
+    </w:p>
+    <w:p>
+      <w:pPr>
+        <w:rPr>
+          <w:sz w:val="28"/>
+        </w:rPr>
+      </w:pPr>
+      <w:r>
+        <w:rPr>
+          <w:sz w:val="28"/>
+        </w:rPr>
+        <w:t>Set</w:t>
+      </w:r>
+    </w:p>
+    <w:p>
+      <w:pPr>
+        <w:ind w:firstLine="720"/>
+      </w:pPr>
+      <w:r>
         <w:t>These provide unordered data that must also be uni</w:t>
       </w:r>
       <w:r>
         <w:t xml:space="preserve">que and nonrepeating. </w:t>
       </w:r>
       <w:r>
-        <w:t xml:space="preserve"> Some of the most popular sets are LinkedHashSets, TreeSets and HashSets.</w:t>
-      </w:r>
-      <w:r>
-        <w:t xml:space="preserve"> Sets are the way to go if you need very unique data and you can use TreeSets if it is important that they be sorted.</w:t>
+        <w:t xml:space="preserve"> Some of the most popular sets are </w:t>
+      </w:r>
+      <w:proofErr w:type="spellStart"/>
+      <w:r>
+        <w:t>LinkedHashSets</w:t>
+      </w:r>
+      <w:proofErr w:type="spellEnd"/>
+      <w:r>
+        <w:t xml:space="preserve">, </w:t>
+      </w:r>
+      <w:proofErr w:type="spellStart"/>
+      <w:r>
+        <w:t>TreeSets</w:t>
+      </w:r>
+      <w:proofErr w:type="spellEnd"/>
+      <w:r>
+        <w:t xml:space="preserve"> and </w:t>
+      </w:r>
+      <w:proofErr w:type="spellStart"/>
+      <w:r>
+        <w:t>HashSets</w:t>
+      </w:r>
+      <w:proofErr w:type="spellEnd"/>
+      <w:r>
+        <w:t>.</w:t>
+      </w:r>
+      <w:r>
+        <w:t xml:space="preserve"> Sets are the way to go if you need very unique data and you can use </w:t>
+      </w:r>
+      <w:proofErr w:type="spellStart"/>
+      <w:r>
+        <w:t>TreeSets</w:t>
+      </w:r>
+      <w:proofErr w:type="spellEnd"/>
+      <w:r>
+        <w:t xml:space="preserve"> if it is </w:t>
+      </w:r>
+      <w:proofErr w:type="gramStart"/>
+      <w:r>
+        <w:t>important</w:t>
+      </w:r>
+      <w:proofErr w:type="gramEnd"/>
+      <w:r>
+        <w:t xml:space="preserve"> that they be sorted.</w:t>
       </w:r>
     </w:p>
     <w:p/>

</xml_diff>